<commit_message>
scripts used in running models for the 06082014 batch
</commit_message>
<xml_diff>
--- a/SegundoTallerAcuaticas.docx
+++ b/SegundoTallerAcuaticas.docx
@@ -19,6 +19,28 @@
     </w:p>
     <w:p>
       <w:pPr>
+        <w:rPr>
+          <w:b/>
+          <w:lang w:val="es-MX"/>
+        </w:rPr>
+      </w:pPr>
+      <w:r>
+        <w:rPr>
+          <w:b/>
+          <w:lang w:val="es-MX"/>
+        </w:rPr>
+        <w:t xml:space="preserve">E: es el disco duro externo. Lo del visor </w:t>
+      </w:r>
+      <w:r>
+        <w:rPr>
+          <w:b/>
+          <w:lang w:val="es-MX"/>
+        </w:rPr>
+        <w:t>fue guardado en el NAS.</w:t>
+      </w:r>
+    </w:p>
+    <w:p>
+      <w:pPr>
         <w:pStyle w:val="ListParagraph"/>
         <w:numPr>
           <w:ilvl w:val="0"/>
@@ -128,7 +150,15 @@
         <w:rPr>
           <w:lang w:val="es-MX"/>
         </w:rPr>
-        <w:t xml:space="preserve"> de corrida usando el script </w:t>
+        <w:t xml:space="preserve"> de corrida usa</w:t>
+      </w:r>
+      <w:bookmarkStart w:id="0" w:name="_GoBack"/>
+      <w:bookmarkEnd w:id="0"/>
+      <w:r>
+        <w:rPr>
+          <w:lang w:val="es-MX"/>
+        </w:rPr>
+        <w:t xml:space="preserve">ndo el script </w:t>
       </w:r>
       <w:r>
         <w:rPr>
@@ -276,13 +306,7 @@
         <w:rPr>
           <w:lang w:val="es-MX"/>
         </w:rPr>
-        <w:t>\</w:t>
-      </w:r>
-      <w:r>
-        <w:rPr>
-          <w:lang w:val="es-MX"/>
-        </w:rPr>
-        <w:t xml:space="preserve">Modelos4 y la corrida nivel 2 (clima + topografía e hidrografía) fue guardada en </w:t>
+        <w:t xml:space="preserve">\Modelos4 y la corrida nivel 2 (clima + topografía e hidrografía) fue guardada en </w:t>
       </w:r>
       <w:r>
         <w:rPr>
@@ -294,13 +318,7 @@
         <w:rPr>
           <w:lang w:val="es-MX"/>
         </w:rPr>
-        <w:t>\</w:t>
-      </w:r>
-      <w:r>
-        <w:rPr>
-          <w:lang w:val="es-MX"/>
-        </w:rPr>
-        <w:t>Modelos2.</w:t>
+        <w:t>\Modelos2.</w:t>
       </w:r>
     </w:p>
     <w:p>
@@ -527,6 +545,12 @@
         </w:rPr>
         <w:t>batchGenerateMetadata</w:t>
       </w:r>
+      <w:r>
+        <w:rPr>
+          <w:lang w:val="es-MX"/>
+        </w:rPr>
+        <w:t>.R</w:t>
+      </w:r>
       <w:proofErr w:type="spellEnd"/>
     </w:p>
     <w:p>
@@ -727,8 +751,6 @@
           <w:lang w:val="es-MX"/>
         </w:rPr>
       </w:pPr>
-      <w:bookmarkStart w:id="0" w:name="_GoBack"/>
-      <w:bookmarkEnd w:id="0"/>
     </w:p>
     <w:sectPr>
       <w:pgSz w:w="12240" w:h="15840"/>

</xml_diff>